<commit_message>
feature: added address to batches
</commit_message>
<xml_diff>
--- a/public/templates/template.docx
+++ b/public/templates/template.docx
@@ -4,6 +4,7 @@
   <w:body>
     <w:p>
       <w:pPr>
+        <w:spacing w:line="240" w:lineRule="auto"/>
         <w:jc w:val="right"/>
         <w:rPr>
           <w:sz w:val="21"/>
@@ -21,6 +22,7 @@
     </w:p>
     <w:p>
       <w:pPr>
+        <w:spacing w:line="240" w:lineRule="auto"/>
         <w:jc w:val="right"/>
         <w:rPr>
           <w:sz w:val="21"/>
@@ -38,6 +40,7 @@
     </w:p>
     <w:p>
       <w:pPr>
+        <w:spacing w:line="240" w:lineRule="auto"/>
         <w:jc w:val="right"/>
         <w:rPr>
           <w:sz w:val="21"/>
@@ -55,6 +58,7 @@
     </w:p>
     <w:p>
       <w:pPr>
+        <w:spacing w:line="240" w:lineRule="auto"/>
         <w:jc w:val="right"/>
         <w:rPr>
           <w:sz w:val="21"/>
@@ -72,6 +76,7 @@
     </w:p>
     <w:p>
       <w:pPr>
+        <w:spacing w:line="240" w:lineRule="auto"/>
         <w:jc w:val="right"/>
         <w:rPr>
           <w:sz w:val="21"/>
@@ -86,6 +91,7 @@
     </w:p>
     <w:p>
       <w:pPr>
+        <w:spacing w:line="240" w:lineRule="auto"/>
         <w:jc w:val="right"/>
         <w:rPr>
           <w:sz w:val="21"/>
@@ -98,11 +104,12 @@
           <w:szCs w:val="21"/>
           <w:rtl w:val="0"/>
         </w:rPr>
-        <w:t xml:space="preserve">PLAYA DEL CARMEN, Q.ROO, A 22 DE OCTUBRE DE 2025</w:t>
-      </w:r>
-    </w:p>
-    <w:p>
-      <w:pPr>
+        <w:t xml:space="preserve">PLAYA DEL CARMEN, Q.ROO, A {{formatted_date}}</w:t>
+      </w:r>
+    </w:p>
+    <w:p>
+      <w:pPr>
+        <w:spacing w:line="240" w:lineRule="auto"/>
         <w:jc w:val="right"/>
         <w:rPr>
           <w:sz w:val="21"/>
@@ -117,39 +124,43 @@
     </w:p>
     <w:p>
       <w:pPr>
-        <w:rPr>
-          <w:b w:val="1"/>
-          <w:bCs w:val="1"/>
-          <w:sz w:val="21"/>
-          <w:szCs w:val="21"/>
-        </w:rPr>
-      </w:pPr>
-      <w:r>
-        <w:rPr>
-          <w:b w:val="1"/>
-          <w:bCs w:val="1"/>
-          <w:sz w:val="21"/>
-          <w:szCs w:val="21"/>
-          <w:rtl w:val="0"/>
-        </w:rPr>
-        <w:t xml:space="preserve">BANCO REGIONAL S.A. I.B.M. I FIDEICOMISO # 851-02663</w:t>
-      </w:r>
-    </w:p>
-    <w:p>
-      <w:pPr>
-        <w:rPr>
-          <w:b w:val="1"/>
-          <w:bCs w:val="1"/>
-          <w:sz w:val="21"/>
-          <w:szCs w:val="21"/>
-        </w:rPr>
-      </w:pPr>
-      <w:r>
-        <w:rPr>
-          <w:b w:val="1"/>
-          <w:bCs w:val="1"/>
-          <w:sz w:val="21"/>
-          <w:szCs w:val="21"/>
+        <w:spacing w:line="240" w:lineRule="auto"/>
+        <w:rPr>
+          <w:b w:val="1"/>
+          <w:bCs w:val="1"/>
+          <w:sz w:val="21"/>
+          <w:szCs w:val="21"/>
+        </w:rPr>
+      </w:pPr>
+      <w:r>
+        <w:rPr>
+          <w:b w:val="1"/>
+          <w:bCs w:val="1"/>
+          <w:sz w:val="21"/>
+          <w:szCs w:val="21"/>
+          <w:rtl w:val="0"/>
+        </w:rPr>
+        <w:t xml:space="preserve">{{owner}}</w:t>
+      </w:r>
+    </w:p>
+    <w:p>
+      <w:pPr>
+        <w:spacing w:line="240" w:lineRule="auto"/>
+        <w:rPr>
+          <w:b w:val="1"/>
+          <w:bCs w:val="1"/>
+          <w:sz w:val="21"/>
+          <w:szCs w:val="21"/>
+          <w:u w:val="single"/>
+        </w:rPr>
+      </w:pPr>
+      <w:r>
+        <w:rPr>
+          <w:b w:val="1"/>
+          <w:bCs w:val="1"/>
+          <w:sz w:val="21"/>
+          <w:szCs w:val="21"/>
+          <w:u w:val="single"/>
           <w:rtl w:val="0"/>
         </w:rPr>
         <w:t xml:space="preserve">{{original_batch_address}}</w:t>
@@ -157,19 +168,22 @@
     </w:p>
     <w:p>
       <w:pPr>
-        <w:rPr>
-          <w:sz w:val="21"/>
-          <w:szCs w:val="21"/>
-        </w:rPr>
-      </w:pPr>
-      <w:r>
-        <w:rPr>
-          <w:rtl w:val="0"/>
-        </w:rPr>
-      </w:r>
-    </w:p>
-    <w:p>
-      <w:pPr>
+        <w:spacing w:line="240" w:lineRule="auto"/>
+        <w:rPr>
+          <w:sz w:val="21"/>
+          <w:szCs w:val="21"/>
+        </w:rPr>
+      </w:pPr>
+      <w:r>
+        <w:rPr>
+          <w:rtl w:val="0"/>
+        </w:rPr>
+      </w:r>
+    </w:p>
+    <w:p>
+      <w:pPr>
+        <w:spacing w:line="240" w:lineRule="auto"/>
+        <w:ind w:firstLine="720"/>
         <w:rPr>
           <w:sz w:val="21"/>
           <w:szCs w:val="21"/>
@@ -186,19 +200,21 @@
     </w:p>
     <w:p>
       <w:pPr>
-        <w:rPr>
-          <w:sz w:val="21"/>
-          <w:szCs w:val="21"/>
-        </w:rPr>
-      </w:pPr>
-      <w:r>
-        <w:rPr>
-          <w:rtl w:val="0"/>
-        </w:rPr>
-      </w:r>
-    </w:p>
-    <w:p>
-      <w:pPr>
+        <w:spacing w:line="240" w:lineRule="auto"/>
+        <w:rPr>
+          <w:sz w:val="21"/>
+          <w:szCs w:val="21"/>
+        </w:rPr>
+      </w:pPr>
+      <w:r>
+        <w:rPr>
+          <w:rtl w:val="0"/>
+        </w:rPr>
+      </w:r>
+    </w:p>
+    <w:p>
+      <w:pPr>
+        <w:spacing w:line="240" w:lineRule="auto"/>
         <w:rPr>
           <w:b w:val="1"/>
           <w:bCs w:val="1"/>
@@ -219,19 +235,22 @@
     </w:p>
     <w:p>
       <w:pPr>
-        <w:rPr>
-          <w:b w:val="1"/>
-          <w:bCs w:val="1"/>
-          <w:sz w:val="21"/>
-          <w:szCs w:val="21"/>
-        </w:rPr>
-      </w:pPr>
-      <w:r>
-        <w:rPr>
-          <w:b w:val="1"/>
-          <w:bCs w:val="1"/>
-          <w:sz w:val="21"/>
-          <w:szCs w:val="21"/>
+        <w:spacing w:line="240" w:lineRule="auto"/>
+        <w:rPr>
+          <w:b w:val="1"/>
+          <w:bCs w:val="1"/>
+          <w:sz w:val="21"/>
+          <w:szCs w:val="21"/>
+          <w:u w:val="single"/>
+        </w:rPr>
+      </w:pPr>
+      <w:r>
+        <w:rPr>
+          <w:b w:val="1"/>
+          <w:bCs w:val="1"/>
+          <w:sz w:val="21"/>
+          <w:szCs w:val="21"/>
+          <w:u w:val="single"/>
           <w:rtl w:val="0"/>
         </w:rPr>
         <w:t xml:space="preserve">{{original_batch_address}}: </w:t>
@@ -239,19 +258,21 @@
     </w:p>
     <w:p>
       <w:pPr>
-        <w:rPr>
-          <w:sz w:val="21"/>
-          <w:szCs w:val="21"/>
-        </w:rPr>
-      </w:pPr>
-      <w:r>
-        <w:rPr>
-          <w:rtl w:val="0"/>
-        </w:rPr>
-      </w:r>
-    </w:p>
-    <w:p>
-      <w:pPr>
+        <w:spacing w:line="240" w:lineRule="auto"/>
+        <w:rPr>
+          <w:sz w:val="21"/>
+          <w:szCs w:val="21"/>
+        </w:rPr>
+      </w:pPr>
+      <w:r>
+        <w:rPr>
+          <w:rtl w:val="0"/>
+        </w:rPr>
+      </w:r>
+    </w:p>
+    <w:p>
+      <w:pPr>
+        <w:spacing w:line="240" w:lineRule="auto"/>
         <w:rPr>
           <w:sz w:val="21"/>
           <w:szCs w:val="21"/>
@@ -278,6 +299,7 @@
     </w:p>
     <w:p>
       <w:pPr>
+        <w:spacing w:line="240" w:lineRule="auto"/>
         <w:rPr>
           <w:sz w:val="21"/>
           <w:szCs w:val="21"/>
@@ -304,6 +326,7 @@
     </w:p>
     <w:p>
       <w:pPr>
+        <w:spacing w:line="240" w:lineRule="auto"/>
         <w:rPr>
           <w:sz w:val="21"/>
           <w:szCs w:val="21"/>
@@ -330,6 +353,7 @@
     </w:p>
     <w:p>
       <w:pPr>
+        <w:spacing w:line="240" w:lineRule="auto"/>
         <w:rPr>
           <w:sz w:val="21"/>
           <w:szCs w:val="21"/>
@@ -356,19 +380,21 @@
     </w:p>
     <w:p>
       <w:pPr>
-        <w:rPr>
-          <w:sz w:val="21"/>
-          <w:szCs w:val="21"/>
-        </w:rPr>
-      </w:pPr>
-      <w:r>
-        <w:rPr>
-          <w:rtl w:val="0"/>
-        </w:rPr>
-      </w:r>
-    </w:p>
-    <w:p>
-      <w:pPr>
+        <w:spacing w:line="240" w:lineRule="auto"/>
+        <w:rPr>
+          <w:sz w:val="21"/>
+          <w:szCs w:val="21"/>
+        </w:rPr>
+      </w:pPr>
+      <w:r>
+        <w:rPr>
+          <w:rtl w:val="0"/>
+        </w:rPr>
+      </w:r>
+    </w:p>
+    <w:p>
+      <w:pPr>
+        <w:spacing w:line="240" w:lineRule="auto"/>
         <w:rPr>
           <w:b w:val="1"/>
           <w:bCs w:val="1"/>
@@ -389,6 +415,7 @@
     </w:p>
     <w:p>
       <w:pPr>
+        <w:spacing w:line="240" w:lineRule="auto"/>
         <w:rPr>
           <w:b w:val="1"/>
           <w:bCs w:val="1"/>
@@ -409,32 +436,36 @@
     </w:p>
     <w:p>
       <w:pPr>
-        <w:rPr>
-          <w:sz w:val="21"/>
-          <w:szCs w:val="21"/>
-        </w:rPr>
-      </w:pPr>
-      <w:r>
-        <w:rPr>
-          <w:rtl w:val="0"/>
-        </w:rPr>
-      </w:r>
-    </w:p>
-    <w:p>
-      <w:pPr>
-        <w:rPr>
-          <w:b w:val="1"/>
-          <w:bCs w:val="1"/>
-          <w:sz w:val="21"/>
-          <w:szCs w:val="21"/>
-        </w:rPr>
-      </w:pPr>
-      <w:r>
-        <w:rPr>
-          <w:b w:val="1"/>
-          <w:bCs w:val="1"/>
-          <w:sz w:val="21"/>
-          <w:szCs w:val="21"/>
+        <w:spacing w:line="240" w:lineRule="auto"/>
+        <w:rPr>
+          <w:sz w:val="21"/>
+          <w:szCs w:val="21"/>
+        </w:rPr>
+      </w:pPr>
+      <w:r>
+        <w:rPr>
+          <w:rtl w:val="0"/>
+        </w:rPr>
+      </w:r>
+    </w:p>
+    <w:p>
+      <w:pPr>
+        <w:spacing w:line="240" w:lineRule="auto"/>
+        <w:rPr>
+          <w:b w:val="1"/>
+          <w:bCs w:val="1"/>
+          <w:sz w:val="21"/>
+          <w:szCs w:val="21"/>
+          <w:u w:val="single"/>
+        </w:rPr>
+      </w:pPr>
+      <w:r>
+        <w:rPr>
+          <w:b w:val="1"/>
+          <w:bCs w:val="1"/>
+          <w:sz w:val="21"/>
+          <w:szCs w:val="21"/>
+          <w:u w:val="single"/>
           <w:rtl w:val="0"/>
         </w:rPr>
         <w:t xml:space="preserve">LOTES RESULTANTES:</w:t>
@@ -442,19 +473,21 @@
     </w:p>
     <w:p>
       <w:pPr>
-        <w:rPr>
-          <w:sz w:val="21"/>
-          <w:szCs w:val="21"/>
-        </w:rPr>
-      </w:pPr>
-      <w:r>
-        <w:rPr>
-          <w:rtl w:val="0"/>
-        </w:rPr>
-      </w:r>
-    </w:p>
-    <w:p>
-      <w:pPr>
+        <w:spacing w:line="240" w:lineRule="auto"/>
+        <w:rPr>
+          <w:sz w:val="21"/>
+          <w:szCs w:val="21"/>
+        </w:rPr>
+      </w:pPr>
+      <w:r>
+        <w:rPr>
+          <w:rtl w:val="0"/>
+        </w:rPr>
+      </w:r>
+    </w:p>
+    <w:p>
+      <w:pPr>
+        <w:spacing w:line="240" w:lineRule="auto"/>
         <w:rPr>
           <w:sz w:val="21"/>
           <w:szCs w:val="21"/>
@@ -471,6 +504,7 @@
     </w:p>
     <w:p>
       <w:pPr>
+        <w:spacing w:line="240" w:lineRule="auto"/>
         <w:jc w:val="right"/>
         <w:rPr>
           <w:sz w:val="21"/>
@@ -485,6 +519,7 @@
     </w:p>
     <w:p>
       <w:pPr>
+        <w:spacing w:line="240" w:lineRule="auto"/>
         <w:jc w:val="right"/>
         <w:rPr>
           <w:sz w:val="21"/>
@@ -517,48 +552,6 @@
       <w:rPr>
         <w:rtl w:val="0"/>
       </w:rPr>
-    </w:r>
-    <w:r>
-      <w:drawing>
-        <wp:anchor allowOverlap="1" behindDoc="0" distB="0" distT="0" distL="114300" distR="114300" hidden="0" layoutInCell="1" locked="0" relativeHeight="0" simplePos="0">
-          <wp:simplePos x="0" y="0"/>
-          <wp:positionH relativeFrom="column">
-            <wp:posOffset>-634836</wp:posOffset>
-          </wp:positionH>
-          <wp:positionV relativeFrom="paragraph">
-            <wp:posOffset>-352424</wp:posOffset>
-          </wp:positionV>
-          <wp:extent cx="6998335" cy="742950"/>
-          <wp:effectExtent b="0" l="0" r="0" t="0"/>
-          <wp:wrapNone/>
-          <wp:docPr id="1" name="image1.png"/>
-          <a:graphic>
-            <a:graphicData uri="http://schemas.openxmlformats.org/drawingml/2006/picture">
-              <pic:pic>
-                <pic:nvPicPr>
-                  <pic:cNvPr id="0" name="image1.png"/>
-                  <pic:cNvPicPr preferRelativeResize="0"/>
-                </pic:nvPicPr>
-                <pic:blipFill>
-                  <a:blip r:embed="rId1"/>
-                  <a:srcRect b="0" l="0" r="0" t="0"/>
-                  <a:stretch>
-                    <a:fillRect/>
-                  </a:stretch>
-                </pic:blipFill>
-                <pic:spPr>
-                  <a:xfrm>
-                    <a:off x="0" y="0"/>
-                    <a:ext cx="6998335" cy="742950"/>
-                  </a:xfrm>
-                  <a:prstGeom prst="rect"/>
-                  <a:ln/>
-                </pic:spPr>
-              </pic:pic>
-            </a:graphicData>
-          </a:graphic>
-        </wp:anchor>
-      </w:drawing>
     </w:r>
   </w:p>
 </w:hdr>

</xml_diff>